<commit_message>
Historal de Usuario completo.
</commit_message>
<xml_diff>
--- a/Contenido.docx
+++ b/Contenido.docx
@@ -27,6 +27,8 @@
         <w:p>
           <w:pPr>
             <w:pStyle w:val="TtuloTDC"/>
+            <w:spacing w:after="240" w:line="360" w:lineRule="auto"/>
+            <w:jc w:val="both"/>
             <w:rPr>
               <w:rFonts w:ascii="Arial" w:hAnsi="Arial" w:cs="Arial"/>
             </w:rPr>
@@ -45,6 +47,8 @@
             <w:tabs>
               <w:tab w:val="right" w:leader="dot" w:pos="8828"/>
             </w:tabs>
+            <w:spacing w:after="240" w:line="360" w:lineRule="auto"/>
+            <w:jc w:val="both"/>
             <w:rPr>
               <w:rFonts w:eastAsiaTheme="minorEastAsia"/>
               <w:noProof/>
@@ -140,6 +144,8 @@
             <w:tabs>
               <w:tab w:val="right" w:leader="dot" w:pos="8828"/>
             </w:tabs>
+            <w:spacing w:after="240" w:line="360" w:lineRule="auto"/>
+            <w:jc w:val="both"/>
             <w:rPr>
               <w:rFonts w:eastAsiaTheme="minorEastAsia"/>
               <w:noProof/>
@@ -211,6 +217,8 @@
             <w:tabs>
               <w:tab w:val="right" w:leader="dot" w:pos="8828"/>
             </w:tabs>
+            <w:spacing w:after="240" w:line="360" w:lineRule="auto"/>
+            <w:jc w:val="both"/>
             <w:rPr>
               <w:rFonts w:eastAsiaTheme="minorEastAsia"/>
               <w:noProof/>
@@ -282,6 +290,8 @@
             <w:tabs>
               <w:tab w:val="right" w:leader="dot" w:pos="8828"/>
             </w:tabs>
+            <w:spacing w:after="240" w:line="360" w:lineRule="auto"/>
+            <w:jc w:val="both"/>
             <w:rPr>
               <w:rFonts w:eastAsiaTheme="minorEastAsia"/>
               <w:noProof/>
@@ -353,6 +363,8 @@
             <w:tabs>
               <w:tab w:val="right" w:leader="dot" w:pos="8828"/>
             </w:tabs>
+            <w:spacing w:after="240" w:line="360" w:lineRule="auto"/>
+            <w:jc w:val="both"/>
             <w:rPr>
               <w:rFonts w:eastAsiaTheme="minorEastAsia"/>
               <w:noProof/>
@@ -424,6 +436,8 @@
             <w:tabs>
               <w:tab w:val="right" w:leader="dot" w:pos="8828"/>
             </w:tabs>
+            <w:spacing w:after="240" w:line="360" w:lineRule="auto"/>
+            <w:jc w:val="both"/>
             <w:rPr>
               <w:rFonts w:eastAsiaTheme="minorEastAsia"/>
               <w:noProof/>
@@ -495,6 +509,8 @@
             <w:tabs>
               <w:tab w:val="right" w:leader="dot" w:pos="8828"/>
             </w:tabs>
+            <w:spacing w:after="240" w:line="360" w:lineRule="auto"/>
+            <w:jc w:val="both"/>
             <w:rPr>
               <w:rFonts w:eastAsiaTheme="minorEastAsia"/>
               <w:noProof/>
@@ -566,6 +582,8 @@
             <w:tabs>
               <w:tab w:val="right" w:leader="dot" w:pos="8828"/>
             </w:tabs>
+            <w:spacing w:after="240" w:line="360" w:lineRule="auto"/>
+            <w:jc w:val="both"/>
             <w:rPr>
               <w:rFonts w:eastAsiaTheme="minorEastAsia"/>
               <w:noProof/>
@@ -637,6 +655,8 @@
             <w:tabs>
               <w:tab w:val="right" w:leader="dot" w:pos="8828"/>
             </w:tabs>
+            <w:spacing w:after="240" w:line="360" w:lineRule="auto"/>
+            <w:jc w:val="both"/>
             <w:rPr>
               <w:rFonts w:eastAsiaTheme="minorEastAsia"/>
               <w:noProof/>
@@ -708,6 +728,8 @@
             <w:tabs>
               <w:tab w:val="right" w:leader="dot" w:pos="8828"/>
             </w:tabs>
+            <w:spacing w:after="240" w:line="360" w:lineRule="auto"/>
+            <w:jc w:val="both"/>
             <w:rPr>
               <w:rFonts w:eastAsiaTheme="minorEastAsia"/>
               <w:noProof/>
@@ -779,6 +801,8 @@
             <w:tabs>
               <w:tab w:val="right" w:leader="dot" w:pos="8828"/>
             </w:tabs>
+            <w:spacing w:after="240" w:line="360" w:lineRule="auto"/>
+            <w:jc w:val="both"/>
             <w:rPr>
               <w:rFonts w:eastAsiaTheme="minorEastAsia"/>
               <w:noProof/>
@@ -850,6 +874,8 @@
             <w:tabs>
               <w:tab w:val="right" w:leader="dot" w:pos="8828"/>
             </w:tabs>
+            <w:spacing w:after="240" w:line="360" w:lineRule="auto"/>
+            <w:jc w:val="both"/>
             <w:rPr>
               <w:rFonts w:eastAsiaTheme="minorEastAsia"/>
               <w:noProof/>
@@ -921,6 +947,8 @@
             <w:tabs>
               <w:tab w:val="right" w:leader="dot" w:pos="8828"/>
             </w:tabs>
+            <w:spacing w:after="240" w:line="360" w:lineRule="auto"/>
+            <w:jc w:val="both"/>
             <w:rPr>
               <w:rFonts w:eastAsiaTheme="minorEastAsia"/>
               <w:noProof/>
@@ -992,6 +1020,8 @@
             <w:tabs>
               <w:tab w:val="right" w:leader="dot" w:pos="8828"/>
             </w:tabs>
+            <w:spacing w:after="240" w:line="360" w:lineRule="auto"/>
+            <w:jc w:val="both"/>
             <w:rPr>
               <w:rFonts w:eastAsiaTheme="minorEastAsia"/>
               <w:noProof/>
@@ -1063,6 +1093,8 @@
             <w:tabs>
               <w:tab w:val="right" w:leader="dot" w:pos="8828"/>
             </w:tabs>
+            <w:spacing w:after="240" w:line="360" w:lineRule="auto"/>
+            <w:jc w:val="both"/>
             <w:rPr>
               <w:rFonts w:eastAsiaTheme="minorEastAsia"/>
               <w:noProof/>
@@ -1134,6 +1166,8 @@
             <w:tabs>
               <w:tab w:val="right" w:leader="dot" w:pos="8828"/>
             </w:tabs>
+            <w:spacing w:after="240" w:line="360" w:lineRule="auto"/>
+            <w:jc w:val="both"/>
             <w:rPr>
               <w:rFonts w:eastAsiaTheme="minorEastAsia"/>
               <w:noProof/>
@@ -1205,6 +1239,8 @@
             <w:tabs>
               <w:tab w:val="right" w:leader="dot" w:pos="8828"/>
             </w:tabs>
+            <w:spacing w:after="240" w:line="360" w:lineRule="auto"/>
+            <w:jc w:val="both"/>
             <w:rPr>
               <w:rFonts w:eastAsiaTheme="minorEastAsia"/>
               <w:noProof/>
@@ -1276,6 +1312,8 @@
             <w:tabs>
               <w:tab w:val="right" w:leader="dot" w:pos="8828"/>
             </w:tabs>
+            <w:spacing w:after="240" w:line="360" w:lineRule="auto"/>
+            <w:jc w:val="both"/>
             <w:rPr>
               <w:rFonts w:eastAsiaTheme="minorEastAsia"/>
               <w:noProof/>
@@ -1347,6 +1385,8 @@
             <w:tabs>
               <w:tab w:val="right" w:leader="dot" w:pos="8828"/>
             </w:tabs>
+            <w:spacing w:after="240" w:line="360" w:lineRule="auto"/>
+            <w:jc w:val="both"/>
             <w:rPr>
               <w:rFonts w:eastAsiaTheme="minorEastAsia"/>
               <w:noProof/>
@@ -1418,6 +1458,8 @@
             <w:tabs>
               <w:tab w:val="right" w:leader="dot" w:pos="8828"/>
             </w:tabs>
+            <w:spacing w:after="240" w:line="360" w:lineRule="auto"/>
+            <w:jc w:val="both"/>
             <w:rPr>
               <w:rFonts w:eastAsiaTheme="minorEastAsia"/>
               <w:noProof/>
@@ -1489,6 +1531,8 @@
             <w:tabs>
               <w:tab w:val="right" w:leader="dot" w:pos="8828"/>
             </w:tabs>
+            <w:spacing w:after="240" w:line="360" w:lineRule="auto"/>
+            <w:jc w:val="both"/>
             <w:rPr>
               <w:rFonts w:eastAsiaTheme="minorEastAsia"/>
               <w:noProof/>
@@ -1560,6 +1604,8 @@
             <w:tabs>
               <w:tab w:val="right" w:leader="dot" w:pos="8828"/>
             </w:tabs>
+            <w:spacing w:after="240" w:line="360" w:lineRule="auto"/>
+            <w:jc w:val="both"/>
             <w:rPr>
               <w:rFonts w:eastAsiaTheme="minorEastAsia"/>
               <w:noProof/>
@@ -1627,6 +1673,8 @@
         </w:p>
         <w:p>
           <w:pPr>
+            <w:spacing w:after="240" w:line="360" w:lineRule="auto"/>
+            <w:jc w:val="both"/>
             <w:rPr>
               <w:b/>
               <w:bCs/>
@@ -1657,6 +1705,8 @@
     </w:p>
     <w:p>
       <w:pPr>
+        <w:spacing w:after="240" w:line="360" w:lineRule="auto"/>
+        <w:jc w:val="both"/>
         <w:rPr>
           <w:rFonts w:eastAsiaTheme="majorEastAsia"/>
           <w:color w:val="2E74B5" w:themeColor="accent1" w:themeShade="BF"/>
@@ -2122,16 +2172,12 @@
         <w:jc w:val="both"/>
         <w:rPr>
           <w:rFonts w:ascii="Arial" w:hAnsi="Arial" w:cs="Arial"/>
-          <w:sz w:val="24"/>
-          <w:szCs w:val="24"/>
-          <w:lang w:val="es-ES"/>
-        </w:rPr>
-      </w:pPr>
-      <w:r>
-        <w:rPr>
-          <w:rFonts w:ascii="Arial" w:hAnsi="Arial" w:cs="Arial"/>
-          <w:sz w:val="24"/>
-          <w:szCs w:val="24"/>
+          <w:lang w:val="es-ES"/>
+        </w:rPr>
+      </w:pPr>
+      <w:r>
+        <w:rPr>
+          <w:rFonts w:ascii="Arial" w:hAnsi="Arial" w:cs="Arial"/>
           <w:lang w:val="es-ES"/>
         </w:rPr>
         <w:t>El usuario podrá ingresar sus credenciales de ingreso con el objetivo de ingresar al sistema y hacer uso de sus funcionalidades.</w:t>
@@ -2163,16 +2209,12 @@
         <w:jc w:val="both"/>
         <w:rPr>
           <w:rFonts w:ascii="Arial" w:hAnsi="Arial" w:cs="Arial"/>
-          <w:sz w:val="24"/>
-          <w:szCs w:val="24"/>
-          <w:lang w:val="es-ES"/>
-        </w:rPr>
-      </w:pPr>
-      <w:r>
-        <w:rPr>
-          <w:rFonts w:ascii="Arial" w:hAnsi="Arial" w:cs="Arial"/>
-          <w:sz w:val="24"/>
-          <w:szCs w:val="24"/>
+          <w:lang w:val="es-ES"/>
+        </w:rPr>
+      </w:pPr>
+      <w:r>
+        <w:rPr>
+          <w:rFonts w:ascii="Arial" w:hAnsi="Arial" w:cs="Arial"/>
           <w:lang w:val="es-ES"/>
         </w:rPr>
         <w:t>El usuario deberá ingresar los siguientes datos:</w:t>
@@ -2189,16 +2231,12 @@
         <w:jc w:val="both"/>
         <w:rPr>
           <w:rFonts w:ascii="Arial" w:hAnsi="Arial" w:cs="Arial"/>
-          <w:sz w:val="24"/>
-          <w:szCs w:val="24"/>
-          <w:lang w:val="es-ES"/>
-        </w:rPr>
-      </w:pPr>
-      <w:r>
-        <w:rPr>
-          <w:rFonts w:ascii="Arial" w:hAnsi="Arial" w:cs="Arial"/>
-          <w:sz w:val="24"/>
-          <w:szCs w:val="24"/>
+          <w:lang w:val="es-ES"/>
+        </w:rPr>
+      </w:pPr>
+      <w:r>
+        <w:rPr>
+          <w:rFonts w:ascii="Arial" w:hAnsi="Arial" w:cs="Arial"/>
           <w:lang w:val="es-ES"/>
         </w:rPr>
         <w:t>Correo Electrónico o nombre de usuario (Según corresponda)</w:t>
@@ -2215,20 +2253,74 @@
         <w:jc w:val="both"/>
         <w:rPr>
           <w:rFonts w:ascii="Arial" w:hAnsi="Arial" w:cs="Arial"/>
+          <w:lang w:val="es-ES"/>
+        </w:rPr>
+      </w:pPr>
+      <w:r>
+        <w:rPr>
+          <w:rFonts w:ascii="Arial" w:hAnsi="Arial" w:cs="Arial"/>
+          <w:lang w:val="es-ES"/>
+        </w:rPr>
+        <w:t>Contraseña</w:t>
+      </w:r>
+    </w:p>
+    <w:p>
+      <w:pPr>
+        <w:spacing w:after="240" w:line="360" w:lineRule="auto"/>
+        <w:jc w:val="both"/>
+        <w:rPr>
+          <w:rFonts w:ascii="Arial" w:hAnsi="Arial" w:cs="Arial"/>
+          <w:lang w:val="es-ES"/>
+        </w:rPr>
+      </w:pPr>
+      <w:r>
+        <w:rPr>
+          <w:rFonts w:ascii="Arial" w:hAnsi="Arial" w:cs="Arial"/>
+          <w:lang w:val="es-ES"/>
+        </w:rPr>
+        <w:t>El correo electrónico o nombre de usuario deberán estar registrados en la base de datos. Se considera una autenticación valida cuando la combinación entre correo electrónico/nombre de usuario y contraseña coincidan con algún dato de usuario registrado en el sistema.</w:t>
+      </w:r>
+    </w:p>
+    <w:p>
+      <w:pPr>
+        <w:spacing w:after="240" w:line="360" w:lineRule="auto"/>
+        <w:jc w:val="both"/>
+        <w:rPr>
+          <w:rFonts w:ascii="Arial" w:hAnsi="Arial" w:cs="Arial"/>
+          <w:lang w:val="es-ES"/>
+        </w:rPr>
+      </w:pPr>
+      <w:r>
+        <w:rPr>
+          <w:rFonts w:ascii="Arial" w:hAnsi="Arial" w:cs="Arial"/>
+          <w:lang w:val="es-ES"/>
+        </w:rPr>
+        <w:t>Los usuarios cuyas cuentas no hayan sido confirmadas no podrán autenticarse dentro del sistema.</w:t>
+      </w:r>
+    </w:p>
+    <w:p>
+      <w:pPr>
+        <w:spacing w:after="240" w:line="360" w:lineRule="auto"/>
+        <w:jc w:val="both"/>
+        <w:rPr>
+          <w:rFonts w:ascii="Arial" w:hAnsi="Arial" w:cs="Arial"/>
           <w:sz w:val="24"/>
           <w:szCs w:val="24"/>
           <w:lang w:val="es-ES"/>
         </w:rPr>
       </w:pPr>
-      <w:r>
+    </w:p>
+    <w:p>
+      <w:pPr>
+        <w:spacing w:after="240" w:line="360" w:lineRule="auto"/>
+        <w:jc w:val="both"/>
         <w:rPr>
           <w:rFonts w:ascii="Arial" w:hAnsi="Arial" w:cs="Arial"/>
           <w:sz w:val="24"/>
           <w:szCs w:val="24"/>
           <w:lang w:val="es-ES"/>
         </w:rPr>
-        <w:t>Contraseña</w:t>
-      </w:r>
+      </w:pPr>
     </w:p>
     <w:p>
       <w:pPr>
@@ -2241,15 +2333,18 @@
           <w:lang w:val="es-ES"/>
         </w:rPr>
       </w:pPr>
-      <w:r>
+    </w:p>
+    <w:p>
+      <w:pPr>
+        <w:spacing w:after="240" w:line="360" w:lineRule="auto"/>
+        <w:jc w:val="both"/>
         <w:rPr>
           <w:rFonts w:ascii="Arial" w:hAnsi="Arial" w:cs="Arial"/>
           <w:sz w:val="24"/>
           <w:szCs w:val="24"/>
           <w:lang w:val="es-ES"/>
         </w:rPr>
-        <w:t>El correo electrónico o nombre de usuario deberán estar registrados en la base de datos. Se considera una autenticación valida cuando la combinación entre correo electrónico/nombre de usuario y contraseña coincidan con algún dato de usuario registrado en el sistema.</w:t>
-      </w:r>
+      </w:pPr>
     </w:p>
     <w:p>
       <w:pPr>
@@ -2262,75 +2357,6 @@
           <w:lang w:val="es-ES"/>
         </w:rPr>
       </w:pPr>
-      <w:r>
-        <w:rPr>
-          <w:rFonts w:ascii="Arial" w:hAnsi="Arial" w:cs="Arial"/>
-          <w:sz w:val="24"/>
-          <w:szCs w:val="24"/>
-          <w:lang w:val="es-ES"/>
-        </w:rPr>
-        <w:t>Los usuarios cuyas cuentas no hayan sido confirmadas no podrán autenticarse dentro del sistema.</w:t>
-      </w:r>
-    </w:p>
-    <w:p>
-      <w:pPr>
-        <w:spacing w:after="240" w:line="360" w:lineRule="auto"/>
-        <w:jc w:val="both"/>
-        <w:rPr>
-          <w:rFonts w:ascii="Arial" w:hAnsi="Arial" w:cs="Arial"/>
-          <w:sz w:val="24"/>
-          <w:szCs w:val="24"/>
-          <w:lang w:val="es-ES"/>
-        </w:rPr>
-      </w:pPr>
-    </w:p>
-    <w:p>
-      <w:pPr>
-        <w:spacing w:after="240" w:line="360" w:lineRule="auto"/>
-        <w:jc w:val="both"/>
-        <w:rPr>
-          <w:rFonts w:ascii="Arial" w:hAnsi="Arial" w:cs="Arial"/>
-          <w:sz w:val="24"/>
-          <w:szCs w:val="24"/>
-          <w:lang w:val="es-ES"/>
-        </w:rPr>
-      </w:pPr>
-    </w:p>
-    <w:p>
-      <w:pPr>
-        <w:spacing w:after="240" w:line="360" w:lineRule="auto"/>
-        <w:jc w:val="both"/>
-        <w:rPr>
-          <w:rFonts w:ascii="Arial" w:hAnsi="Arial" w:cs="Arial"/>
-          <w:sz w:val="24"/>
-          <w:szCs w:val="24"/>
-          <w:lang w:val="es-ES"/>
-        </w:rPr>
-      </w:pPr>
-    </w:p>
-    <w:p>
-      <w:pPr>
-        <w:spacing w:after="240" w:line="360" w:lineRule="auto"/>
-        <w:jc w:val="both"/>
-        <w:rPr>
-          <w:rFonts w:ascii="Arial" w:hAnsi="Arial" w:cs="Arial"/>
-          <w:sz w:val="24"/>
-          <w:szCs w:val="24"/>
-          <w:lang w:val="es-ES"/>
-        </w:rPr>
-      </w:pPr>
-    </w:p>
-    <w:p>
-      <w:pPr>
-        <w:spacing w:after="240" w:line="360" w:lineRule="auto"/>
-        <w:jc w:val="both"/>
-        <w:rPr>
-          <w:rFonts w:ascii="Arial" w:hAnsi="Arial" w:cs="Arial"/>
-          <w:sz w:val="24"/>
-          <w:szCs w:val="24"/>
-          <w:lang w:val="es-ES"/>
-        </w:rPr>
-      </w:pPr>
     </w:p>
     <w:p>
       <w:pPr>
@@ -2400,16 +2426,12 @@
         <w:jc w:val="both"/>
         <w:rPr>
           <w:rFonts w:ascii="Arial" w:hAnsi="Arial" w:cs="Arial"/>
-          <w:sz w:val="24"/>
-          <w:szCs w:val="24"/>
-          <w:lang w:val="es-ES"/>
-        </w:rPr>
-      </w:pPr>
-      <w:r>
-        <w:rPr>
-          <w:rFonts w:ascii="Arial" w:hAnsi="Arial" w:cs="Arial"/>
-          <w:sz w:val="24"/>
-          <w:szCs w:val="24"/>
+          <w:lang w:val="es-ES"/>
+        </w:rPr>
+      </w:pPr>
+      <w:r>
+        <w:rPr>
+          <w:rFonts w:ascii="Arial" w:hAnsi="Arial" w:cs="Arial"/>
           <w:lang w:val="es-ES"/>
         </w:rPr>
         <w:t>Si el usuario olvido su contraseña, esta podrá solicitar un cambio de la misma haciendo uso de su correo electrónico previamente registrado con el objetivo de que el sistema le pueda mostrar una opción de cambio de contraseña.</w:t>
@@ -2441,16 +2463,12 @@
         <w:jc w:val="both"/>
         <w:rPr>
           <w:rFonts w:ascii="Arial" w:hAnsi="Arial" w:cs="Arial"/>
-          <w:sz w:val="24"/>
-          <w:szCs w:val="24"/>
-          <w:lang w:val="es-ES"/>
-        </w:rPr>
-      </w:pPr>
-      <w:r>
-        <w:rPr>
-          <w:rFonts w:ascii="Arial" w:hAnsi="Arial" w:cs="Arial"/>
-          <w:sz w:val="24"/>
-          <w:szCs w:val="24"/>
+          <w:lang w:val="es-ES"/>
+        </w:rPr>
+      </w:pPr>
+      <w:r>
+        <w:rPr>
+          <w:rFonts w:ascii="Arial" w:hAnsi="Arial" w:cs="Arial"/>
           <w:lang w:val="es-ES"/>
         </w:rPr>
         <w:t xml:space="preserve">El sistema debe mostrar una opción </w:t>
@@ -2458,8 +2476,6 @@
       <w:r>
         <w:rPr>
           <w:rFonts w:ascii="Arial" w:hAnsi="Arial" w:cs="Arial"/>
-          <w:sz w:val="24"/>
-          <w:szCs w:val="24"/>
           <w:lang w:val="es-ES"/>
         </w:rPr>
         <w:t>que le permita al usuario recuperar sus contraseñas en caso de que la haya olvidado y al ingresar a dicha opción el sistema deberá mostrar un formulario de recuperación de contraseña que solicite el correo electrónico que el usuario ingreso al momento de registrar en el sistema.</w:t>
@@ -2471,16 +2487,12 @@
         <w:jc w:val="both"/>
         <w:rPr>
           <w:rFonts w:ascii="Arial" w:hAnsi="Arial" w:cs="Arial"/>
-          <w:sz w:val="24"/>
-          <w:szCs w:val="24"/>
-          <w:lang w:val="es-ES"/>
-        </w:rPr>
-      </w:pPr>
-      <w:r>
-        <w:rPr>
-          <w:rFonts w:ascii="Arial" w:hAnsi="Arial" w:cs="Arial"/>
-          <w:sz w:val="24"/>
-          <w:szCs w:val="24"/>
+          <w:lang w:val="es-ES"/>
+        </w:rPr>
+      </w:pPr>
+      <w:r>
+        <w:rPr>
+          <w:rFonts w:ascii="Arial" w:hAnsi="Arial" w:cs="Arial"/>
           <w:lang w:val="es-ES"/>
         </w:rPr>
         <w:t>El correo electrónico ingresado debe ser válido y estar registrado dentro del sistema. Al registrar la solicitud el sistema deberá generar un código único y enviarle un correo electrónico con un enlace que contenga dicho código y este pueda ser utilizado para identificar la solicitud de cambio de contraseña.</w:t>
@@ -2492,16 +2504,12 @@
         <w:jc w:val="both"/>
         <w:rPr>
           <w:rFonts w:ascii="Arial" w:hAnsi="Arial" w:cs="Arial"/>
-          <w:sz w:val="24"/>
-          <w:szCs w:val="24"/>
-          <w:lang w:val="es-ES"/>
-        </w:rPr>
-      </w:pPr>
-      <w:r>
-        <w:rPr>
-          <w:rFonts w:ascii="Arial" w:hAnsi="Arial" w:cs="Arial"/>
-          <w:sz w:val="24"/>
-          <w:szCs w:val="24"/>
+          <w:lang w:val="es-ES"/>
+        </w:rPr>
+      </w:pPr>
+      <w:r>
+        <w:rPr>
+          <w:rFonts w:ascii="Arial" w:hAnsi="Arial" w:cs="Arial"/>
           <w:lang w:val="es-ES"/>
         </w:rPr>
         <w:t>El enlace debe dirigir un formulario que valide el código y muestre un formulario de cambio de contraseña que solicite los siguientes datos:</w:t>
@@ -2518,16 +2526,12 @@
         <w:jc w:val="both"/>
         <w:rPr>
           <w:rFonts w:ascii="Arial" w:hAnsi="Arial" w:cs="Arial"/>
-          <w:sz w:val="24"/>
-          <w:szCs w:val="24"/>
-          <w:lang w:val="es-ES"/>
-        </w:rPr>
-      </w:pPr>
-      <w:r>
-        <w:rPr>
-          <w:rFonts w:ascii="Arial" w:hAnsi="Arial" w:cs="Arial"/>
-          <w:sz w:val="24"/>
-          <w:szCs w:val="24"/>
+          <w:lang w:val="es-ES"/>
+        </w:rPr>
+      </w:pPr>
+      <w:r>
+        <w:rPr>
+          <w:rFonts w:ascii="Arial" w:hAnsi="Arial" w:cs="Arial"/>
           <w:lang w:val="es-ES"/>
         </w:rPr>
         <w:t xml:space="preserve">Nueva contraseña </w:t>
@@ -2544,41 +2548,45 @@
         <w:jc w:val="both"/>
         <w:rPr>
           <w:rFonts w:ascii="Arial" w:hAnsi="Arial" w:cs="Arial"/>
+          <w:lang w:val="es-ES"/>
+        </w:rPr>
+      </w:pPr>
+      <w:r>
+        <w:rPr>
+          <w:rFonts w:ascii="Arial" w:hAnsi="Arial" w:cs="Arial"/>
+          <w:lang w:val="es-ES"/>
+        </w:rPr>
+        <w:t xml:space="preserve">Confirmación de nueva contraseña </w:t>
+      </w:r>
+    </w:p>
+    <w:p>
+      <w:pPr>
+        <w:spacing w:after="240" w:line="360" w:lineRule="auto"/>
+        <w:jc w:val="both"/>
+        <w:rPr>
+          <w:rFonts w:ascii="Arial" w:hAnsi="Arial" w:cs="Arial"/>
+          <w:lang w:val="es-ES"/>
+        </w:rPr>
+      </w:pPr>
+      <w:r>
+        <w:rPr>
+          <w:rFonts w:ascii="Arial" w:hAnsi="Arial" w:cs="Arial"/>
+          <w:lang w:val="es-ES"/>
+        </w:rPr>
+        <w:t>La nueva contraseña debe tener al menos 6 caracteres. Los valores de “nueva contraseña” y “confirmación de nueva contraseña” deben ser exactamente iguales. La nueva contraseña debe guardarse de manera encriptada.</w:t>
+      </w:r>
+    </w:p>
+    <w:p>
+      <w:pPr>
+        <w:spacing w:after="240" w:line="360" w:lineRule="auto"/>
+        <w:jc w:val="both"/>
+        <w:rPr>
+          <w:rFonts w:ascii="Arial" w:hAnsi="Arial" w:cs="Arial"/>
           <w:sz w:val="24"/>
           <w:szCs w:val="24"/>
           <w:lang w:val="es-ES"/>
         </w:rPr>
       </w:pPr>
-      <w:r>
-        <w:rPr>
-          <w:rFonts w:ascii="Arial" w:hAnsi="Arial" w:cs="Arial"/>
-          <w:sz w:val="24"/>
-          <w:szCs w:val="24"/>
-          <w:lang w:val="es-ES"/>
-        </w:rPr>
-        <w:t xml:space="preserve">Confirmación de nueva contraseña </w:t>
-      </w:r>
-    </w:p>
-    <w:p>
-      <w:pPr>
-        <w:spacing w:after="240" w:line="360" w:lineRule="auto"/>
-        <w:jc w:val="both"/>
-        <w:rPr>
-          <w:rFonts w:ascii="Arial" w:hAnsi="Arial" w:cs="Arial"/>
-          <w:sz w:val="24"/>
-          <w:szCs w:val="24"/>
-          <w:lang w:val="es-ES"/>
-        </w:rPr>
-      </w:pPr>
-      <w:r>
-        <w:rPr>
-          <w:rFonts w:ascii="Arial" w:hAnsi="Arial" w:cs="Arial"/>
-          <w:sz w:val="24"/>
-          <w:szCs w:val="24"/>
-          <w:lang w:val="es-ES"/>
-        </w:rPr>
-        <w:t>La nueva contraseña debe tener al menos 6 caracteres. Los valores de “nueva contraseña” y “confirmación de nueva contraseña” deben ser exactamente iguales. La nueva contraseña debe guardarse de manera encriptada.</w:t>
-      </w:r>
     </w:p>
     <w:p>
       <w:pPr>
@@ -2641,16 +2649,12 @@
         <w:jc w:val="both"/>
         <w:rPr>
           <w:rFonts w:ascii="Arial" w:hAnsi="Arial" w:cs="Arial"/>
-          <w:sz w:val="24"/>
-          <w:szCs w:val="24"/>
-          <w:lang w:val="es-ES"/>
-        </w:rPr>
-      </w:pPr>
-      <w:r>
-        <w:rPr>
-          <w:rFonts w:ascii="Arial" w:hAnsi="Arial" w:cs="Arial"/>
-          <w:sz w:val="24"/>
-          <w:szCs w:val="24"/>
+          <w:lang w:val="es-ES"/>
+        </w:rPr>
+      </w:pPr>
+      <w:r>
+        <w:rPr>
+          <w:rFonts w:ascii="Arial" w:hAnsi="Arial" w:cs="Arial"/>
           <w:lang w:val="es-ES"/>
         </w:rPr>
         <w:t>Como usuario registrado en el sistema deberá poder tener la posibilidad de acceder a un formulario que le permita realizar el cambio de contraseña cuando este lo desee.</w:t>
@@ -2682,16 +2686,12 @@
         <w:jc w:val="both"/>
         <w:rPr>
           <w:rFonts w:ascii="Arial" w:hAnsi="Arial" w:cs="Arial"/>
-          <w:sz w:val="24"/>
-          <w:szCs w:val="24"/>
-          <w:lang w:val="es-ES"/>
-        </w:rPr>
-      </w:pPr>
-      <w:r>
-        <w:rPr>
-          <w:rFonts w:ascii="Arial" w:hAnsi="Arial" w:cs="Arial"/>
-          <w:sz w:val="24"/>
-          <w:szCs w:val="24"/>
+          <w:lang w:val="es-ES"/>
+        </w:rPr>
+      </w:pPr>
+      <w:r>
+        <w:rPr>
+          <w:rFonts w:ascii="Arial" w:hAnsi="Arial" w:cs="Arial"/>
           <w:lang w:val="es-ES"/>
         </w:rPr>
         <w:t>El usuario deberá estar autenticado dentro del sistema para poder acceder esta opción. El formulario de cambio de contraseña deberá solicitar los siguientes datos:</w:t>
@@ -2708,16 +2708,12 @@
         <w:jc w:val="both"/>
         <w:rPr>
           <w:rFonts w:ascii="Arial" w:hAnsi="Arial" w:cs="Arial"/>
-          <w:sz w:val="24"/>
-          <w:szCs w:val="24"/>
-          <w:lang w:val="es-ES"/>
-        </w:rPr>
-      </w:pPr>
-      <w:r>
-        <w:rPr>
-          <w:rFonts w:ascii="Arial" w:hAnsi="Arial" w:cs="Arial"/>
-          <w:sz w:val="24"/>
-          <w:szCs w:val="24"/>
+          <w:lang w:val="es-ES"/>
+        </w:rPr>
+      </w:pPr>
+      <w:r>
+        <w:rPr>
+          <w:rFonts w:ascii="Arial" w:hAnsi="Arial" w:cs="Arial"/>
           <w:lang w:val="es-ES"/>
         </w:rPr>
         <w:t>Antigua contraseña</w:t>
@@ -2734,16 +2730,12 @@
         <w:jc w:val="both"/>
         <w:rPr>
           <w:rFonts w:ascii="Arial" w:hAnsi="Arial" w:cs="Arial"/>
-          <w:sz w:val="24"/>
-          <w:szCs w:val="24"/>
-          <w:lang w:val="es-ES"/>
-        </w:rPr>
-      </w:pPr>
-      <w:r>
-        <w:rPr>
-          <w:rFonts w:ascii="Arial" w:hAnsi="Arial" w:cs="Arial"/>
-          <w:sz w:val="24"/>
-          <w:szCs w:val="24"/>
+          <w:lang w:val="es-ES"/>
+        </w:rPr>
+      </w:pPr>
+      <w:r>
+        <w:rPr>
+          <w:rFonts w:ascii="Arial" w:hAnsi="Arial" w:cs="Arial"/>
           <w:lang w:val="es-ES"/>
         </w:rPr>
         <w:t>Nueva contraseña</w:t>
@@ -2760,16 +2752,12 @@
         <w:jc w:val="both"/>
         <w:rPr>
           <w:rFonts w:ascii="Arial" w:hAnsi="Arial" w:cs="Arial"/>
-          <w:sz w:val="24"/>
-          <w:szCs w:val="24"/>
-          <w:lang w:val="es-ES"/>
-        </w:rPr>
-      </w:pPr>
-      <w:r>
-        <w:rPr>
-          <w:rFonts w:ascii="Arial" w:hAnsi="Arial" w:cs="Arial"/>
-          <w:sz w:val="24"/>
-          <w:szCs w:val="24"/>
+          <w:lang w:val="es-ES"/>
+        </w:rPr>
+      </w:pPr>
+      <w:r>
+        <w:rPr>
+          <w:rFonts w:ascii="Arial" w:hAnsi="Arial" w:cs="Arial"/>
           <w:lang w:val="es-ES"/>
         </w:rPr>
         <w:t>Confirmación de nueva contraseña</w:t>
@@ -2781,16 +2769,12 @@
         <w:jc w:val="both"/>
         <w:rPr>
           <w:rFonts w:ascii="Arial" w:hAnsi="Arial" w:cs="Arial"/>
-          <w:sz w:val="24"/>
-          <w:szCs w:val="24"/>
-          <w:lang w:val="es-ES"/>
-        </w:rPr>
-      </w:pPr>
-      <w:r>
-        <w:rPr>
-          <w:rFonts w:ascii="Arial" w:hAnsi="Arial" w:cs="Arial"/>
-          <w:sz w:val="24"/>
-          <w:szCs w:val="24"/>
+          <w:lang w:val="es-ES"/>
+        </w:rPr>
+      </w:pPr>
+      <w:r>
+        <w:rPr>
+          <w:rFonts w:ascii="Arial" w:hAnsi="Arial" w:cs="Arial"/>
           <w:lang w:val="es-ES"/>
         </w:rPr>
         <w:t>El sistema debe validar si la antigua contraseña ingresada corresponde con la contraseña actual del usuario autenticado.</w:t>
@@ -2802,8 +2786,6 @@
         <w:jc w:val="both"/>
         <w:rPr>
           <w:rFonts w:ascii="Arial" w:hAnsi="Arial" w:cs="Arial"/>
-          <w:sz w:val="24"/>
-          <w:szCs w:val="24"/>
           <w:lang w:val="es-ES"/>
         </w:rPr>
         <w:sectPr>
@@ -2816,8 +2798,6 @@
       <w:r>
         <w:rPr>
           <w:rFonts w:ascii="Arial" w:hAnsi="Arial" w:cs="Arial"/>
-          <w:sz w:val="24"/>
-          <w:szCs w:val="24"/>
           <w:lang w:val="es-ES"/>
         </w:rPr>
         <w:t>La nueva contraseña debe tener al menos 6 caracteres. Los valores de “nueva contraseña” y “confirmación de nueva contraseña” deben ser exactamente iguales. La nueva contraseña deberá guardarse de manera encriptada.</w:t>
@@ -2880,18 +2860,16 @@
     </w:p>
     <w:p>
       <w:pPr>
-        <w:rPr>
-          <w:rFonts w:ascii="Arial" w:hAnsi="Arial" w:cs="Arial"/>
-          <w:sz w:val="24"/>
-          <w:szCs w:val="24"/>
-          <w:lang w:val="es-ES"/>
-        </w:rPr>
-      </w:pPr>
-      <w:r>
-        <w:rPr>
-          <w:rFonts w:ascii="Arial" w:hAnsi="Arial" w:cs="Arial"/>
-          <w:sz w:val="24"/>
-          <w:szCs w:val="24"/>
+        <w:spacing w:after="240" w:line="360" w:lineRule="auto"/>
+        <w:jc w:val="both"/>
+        <w:rPr>
+          <w:rFonts w:ascii="Arial" w:hAnsi="Arial" w:cs="Arial"/>
+          <w:lang w:val="es-ES"/>
+        </w:rPr>
+      </w:pPr>
+      <w:r>
+        <w:rPr>
+          <w:rFonts w:ascii="Arial" w:hAnsi="Arial" w:cs="Arial"/>
           <w:lang w:val="es-ES"/>
         </w:rPr>
         <w:t>El usuario</w:t>
@@ -2899,60 +2877,369 @@
       <w:r>
         <w:rPr>
           <w:rFonts w:ascii="Arial" w:hAnsi="Arial" w:cs="Arial"/>
-          <w:sz w:val="24"/>
-          <w:szCs w:val="24"/>
-          <w:lang w:val="es-ES"/>
-        </w:rPr>
-        <w:t xml:space="preserve"> podrá registrar</w:t>
-      </w:r>
-      <w:bookmarkStart w:id="15" w:name="_GoBack"/>
+          <w:lang w:val="es-ES"/>
+        </w:rPr>
+        <w:t xml:space="preserve"> podrá ingresar los datos requeridos por el sistema de manera que este pueda estar registrado en el sistema y así posteriormente poder autenticarse en el sistema.</w:t>
+      </w:r>
+    </w:p>
+    <w:p>
+      <w:pPr>
+        <w:pStyle w:val="Ttulo3"/>
+        <w:spacing w:after="240" w:line="360" w:lineRule="auto"/>
+        <w:jc w:val="both"/>
+        <w:rPr>
+          <w:rFonts w:ascii="Arial" w:hAnsi="Arial" w:cs="Arial"/>
+          <w:lang w:val="es-ES"/>
+        </w:rPr>
+      </w:pPr>
+      <w:bookmarkStart w:id="15" w:name="_Toc20045927"/>
+      <w:r>
+        <w:rPr>
+          <w:rFonts w:ascii="Arial" w:hAnsi="Arial" w:cs="Arial"/>
+          <w:lang w:val="es-ES"/>
+        </w:rPr>
+        <w:t>Criterios de Aceptación</w:t>
+      </w:r>
       <w:bookmarkEnd w:id="15"/>
     </w:p>
     <w:p>
       <w:pPr>
-        <w:pStyle w:val="Ttulo3"/>
-        <w:spacing w:after="240" w:line="360" w:lineRule="auto"/>
-        <w:jc w:val="both"/>
-        <w:rPr>
-          <w:rFonts w:ascii="Arial" w:hAnsi="Arial" w:cs="Arial"/>
-          <w:lang w:val="es-ES"/>
-        </w:rPr>
-      </w:pPr>
-      <w:bookmarkStart w:id="16" w:name="_Toc20045927"/>
-      <w:r>
-        <w:rPr>
-          <w:rFonts w:ascii="Arial" w:hAnsi="Arial" w:cs="Arial"/>
-          <w:lang w:val="es-ES"/>
-        </w:rPr>
-        <w:t>Criterios de Aceptación</w:t>
-      </w:r>
-      <w:bookmarkEnd w:id="16"/>
-    </w:p>
-    <w:p>
-      <w:pPr>
-        <w:rPr>
-          <w:rFonts w:ascii="Arial" w:hAnsi="Arial" w:cs="Arial"/>
-          <w:sz w:val="24"/>
-          <w:szCs w:val="24"/>
-          <w:lang w:val="es-ES"/>
-        </w:rPr>
-      </w:pPr>
-      <w:r>
-        <w:rPr>
-          <w:rFonts w:ascii="Arial" w:hAnsi="Arial" w:cs="Arial"/>
-          <w:sz w:val="24"/>
-          <w:szCs w:val="24"/>
+        <w:spacing w:after="240" w:line="360" w:lineRule="auto"/>
+        <w:jc w:val="both"/>
+        <w:rPr>
+          <w:rFonts w:ascii="Arial" w:hAnsi="Arial" w:cs="Arial"/>
+          <w:lang w:val="es-ES"/>
+        </w:rPr>
+      </w:pPr>
+      <w:r>
+        <w:rPr>
+          <w:rFonts w:ascii="Arial" w:hAnsi="Arial" w:cs="Arial"/>
           <w:lang w:val="es-ES"/>
         </w:rPr>
         <w:t>El usuario</w:t>
       </w:r>
-    </w:p>
-    <w:p>
-      <w:pPr>
-        <w:rPr>
-          <w:lang w:val="es-ES"/>
-        </w:rPr>
-      </w:pPr>
+      <w:r>
+        <w:rPr>
+          <w:rFonts w:ascii="Arial" w:hAnsi="Arial" w:cs="Arial"/>
+          <w:lang w:val="es-ES"/>
+        </w:rPr>
+        <w:t xml:space="preserve"> deberá registrar </w:t>
+      </w:r>
+      <w:r>
+        <w:rPr>
+          <w:rFonts w:ascii="Arial" w:hAnsi="Arial" w:cs="Arial"/>
+          <w:lang w:val="es-ES"/>
+        </w:rPr>
+        <w:t>mínimamente</w:t>
+      </w:r>
+      <w:r>
+        <w:rPr>
+          <w:rFonts w:ascii="Arial" w:hAnsi="Arial" w:cs="Arial"/>
+          <w:lang w:val="es-ES"/>
+        </w:rPr>
+        <w:t xml:space="preserve"> los siguientes datos:</w:t>
+      </w:r>
+    </w:p>
+    <w:p>
+      <w:pPr>
+        <w:pStyle w:val="Prrafodelista"/>
+        <w:numPr>
+          <w:ilvl w:val="0"/>
+          <w:numId w:val="5"/>
+        </w:numPr>
+        <w:spacing w:after="240" w:line="360" w:lineRule="auto"/>
+        <w:jc w:val="both"/>
+        <w:rPr>
+          <w:rFonts w:ascii="Arial" w:hAnsi="Arial" w:cs="Arial"/>
+          <w:lang w:val="es-ES"/>
+        </w:rPr>
+      </w:pPr>
+      <w:r>
+        <w:rPr>
+          <w:rFonts w:ascii="Arial" w:hAnsi="Arial" w:cs="Arial"/>
+          <w:lang w:val="es-ES"/>
+        </w:rPr>
+        <w:t>Nombre de Empresa</w:t>
+      </w:r>
+    </w:p>
+    <w:p>
+      <w:pPr>
+        <w:pStyle w:val="Prrafodelista"/>
+        <w:numPr>
+          <w:ilvl w:val="0"/>
+          <w:numId w:val="5"/>
+        </w:numPr>
+        <w:spacing w:after="240" w:line="360" w:lineRule="auto"/>
+        <w:jc w:val="both"/>
+        <w:rPr>
+          <w:rFonts w:ascii="Arial" w:hAnsi="Arial" w:cs="Arial"/>
+          <w:lang w:val="es-ES"/>
+        </w:rPr>
+      </w:pPr>
+      <w:r>
+        <w:rPr>
+          <w:rFonts w:ascii="Arial" w:hAnsi="Arial" w:cs="Arial"/>
+          <w:lang w:val="es-ES"/>
+        </w:rPr>
+        <w:t>Dirección</w:t>
+      </w:r>
+    </w:p>
+    <w:p>
+      <w:pPr>
+        <w:pStyle w:val="Prrafodelista"/>
+        <w:numPr>
+          <w:ilvl w:val="0"/>
+          <w:numId w:val="5"/>
+        </w:numPr>
+        <w:spacing w:after="240" w:line="360" w:lineRule="auto"/>
+        <w:jc w:val="both"/>
+        <w:rPr>
+          <w:rFonts w:ascii="Arial" w:hAnsi="Arial" w:cs="Arial"/>
+          <w:lang w:val="es-ES"/>
+        </w:rPr>
+      </w:pPr>
+      <w:r>
+        <w:rPr>
+          <w:rFonts w:ascii="Arial" w:hAnsi="Arial" w:cs="Arial"/>
+          <w:lang w:val="es-ES"/>
+        </w:rPr>
+        <w:t>Teléfono Empresa</w:t>
+      </w:r>
+    </w:p>
+    <w:p>
+      <w:pPr>
+        <w:pStyle w:val="Prrafodelista"/>
+        <w:numPr>
+          <w:ilvl w:val="0"/>
+          <w:numId w:val="5"/>
+        </w:numPr>
+        <w:spacing w:after="240" w:line="360" w:lineRule="auto"/>
+        <w:jc w:val="both"/>
+        <w:rPr>
+          <w:rFonts w:ascii="Arial" w:hAnsi="Arial" w:cs="Arial"/>
+          <w:lang w:val="es-ES"/>
+        </w:rPr>
+      </w:pPr>
+      <w:r>
+        <w:rPr>
+          <w:rFonts w:ascii="Arial" w:hAnsi="Arial" w:cs="Arial"/>
+          <w:lang w:val="es-ES"/>
+        </w:rPr>
+        <w:t>Correo electrónico</w:t>
+      </w:r>
+    </w:p>
+    <w:p>
+      <w:pPr>
+        <w:pStyle w:val="Prrafodelista"/>
+        <w:numPr>
+          <w:ilvl w:val="0"/>
+          <w:numId w:val="5"/>
+        </w:numPr>
+        <w:spacing w:after="240" w:line="360" w:lineRule="auto"/>
+        <w:jc w:val="both"/>
+        <w:rPr>
+          <w:rFonts w:ascii="Arial" w:hAnsi="Arial" w:cs="Arial"/>
+          <w:lang w:val="es-ES"/>
+        </w:rPr>
+      </w:pPr>
+      <w:r>
+        <w:rPr>
+          <w:rFonts w:ascii="Arial" w:hAnsi="Arial" w:cs="Arial"/>
+          <w:lang w:val="es-ES"/>
+        </w:rPr>
+        <w:t>Nombre Completo Administrador</w:t>
+      </w:r>
+    </w:p>
+    <w:p>
+      <w:pPr>
+        <w:pStyle w:val="Prrafodelista"/>
+        <w:numPr>
+          <w:ilvl w:val="0"/>
+          <w:numId w:val="5"/>
+        </w:numPr>
+        <w:spacing w:after="240" w:line="360" w:lineRule="auto"/>
+        <w:jc w:val="both"/>
+        <w:rPr>
+          <w:rFonts w:ascii="Arial" w:hAnsi="Arial" w:cs="Arial"/>
+          <w:lang w:val="es-ES"/>
+        </w:rPr>
+      </w:pPr>
+      <w:r>
+        <w:rPr>
+          <w:rFonts w:ascii="Arial" w:hAnsi="Arial" w:cs="Arial"/>
+          <w:lang w:val="es-ES"/>
+        </w:rPr>
+        <w:t>Nombre Usuario</w:t>
+      </w:r>
+    </w:p>
+    <w:p>
+      <w:pPr>
+        <w:pStyle w:val="Prrafodelista"/>
+        <w:numPr>
+          <w:ilvl w:val="0"/>
+          <w:numId w:val="5"/>
+        </w:numPr>
+        <w:spacing w:after="240" w:line="360" w:lineRule="auto"/>
+        <w:jc w:val="both"/>
+        <w:rPr>
+          <w:rFonts w:ascii="Arial" w:hAnsi="Arial" w:cs="Arial"/>
+          <w:lang w:val="es-ES"/>
+        </w:rPr>
+      </w:pPr>
+      <w:r>
+        <w:rPr>
+          <w:rFonts w:ascii="Arial" w:hAnsi="Arial" w:cs="Arial"/>
+          <w:lang w:val="es-ES"/>
+        </w:rPr>
+        <w:t xml:space="preserve">Correo </w:t>
+      </w:r>
+      <w:r>
+        <w:rPr>
+          <w:rFonts w:ascii="Arial" w:hAnsi="Arial" w:cs="Arial"/>
+          <w:lang w:val="es-ES"/>
+        </w:rPr>
+        <w:t>Electrónico</w:t>
+      </w:r>
+    </w:p>
+    <w:p>
+      <w:pPr>
+        <w:pStyle w:val="Prrafodelista"/>
+        <w:numPr>
+          <w:ilvl w:val="0"/>
+          <w:numId w:val="5"/>
+        </w:numPr>
+        <w:spacing w:after="240" w:line="360" w:lineRule="auto"/>
+        <w:jc w:val="both"/>
+        <w:rPr>
+          <w:rFonts w:ascii="Arial" w:hAnsi="Arial" w:cs="Arial"/>
+          <w:lang w:val="es-ES"/>
+        </w:rPr>
+      </w:pPr>
+      <w:r>
+        <w:rPr>
+          <w:rFonts w:ascii="Arial" w:hAnsi="Arial" w:cs="Arial"/>
+          <w:lang w:val="es-ES"/>
+        </w:rPr>
+        <w:t>Contraseña</w:t>
+      </w:r>
+    </w:p>
+    <w:p>
+      <w:pPr>
+        <w:pStyle w:val="Prrafodelista"/>
+        <w:numPr>
+          <w:ilvl w:val="0"/>
+          <w:numId w:val="5"/>
+        </w:numPr>
+        <w:spacing w:after="240" w:line="360" w:lineRule="auto"/>
+        <w:jc w:val="both"/>
+        <w:rPr>
+          <w:rFonts w:ascii="Arial" w:hAnsi="Arial" w:cs="Arial"/>
+          <w:lang w:val="es-ES"/>
+        </w:rPr>
+      </w:pPr>
+      <w:r>
+        <w:rPr>
+          <w:rFonts w:ascii="Arial" w:hAnsi="Arial" w:cs="Arial"/>
+          <w:lang w:val="es-ES"/>
+        </w:rPr>
+        <w:t>Teléfono</w:t>
+      </w:r>
+      <w:r>
+        <w:rPr>
+          <w:rFonts w:ascii="Arial" w:hAnsi="Arial" w:cs="Arial"/>
+          <w:lang w:val="es-ES"/>
+        </w:rPr>
+        <w:t xml:space="preserve"> </w:t>
+      </w:r>
+    </w:p>
+    <w:p>
+      <w:pPr>
+        <w:pStyle w:val="Prrafodelista"/>
+        <w:numPr>
+          <w:ilvl w:val="0"/>
+          <w:numId w:val="5"/>
+        </w:numPr>
+        <w:spacing w:after="240" w:line="360" w:lineRule="auto"/>
+        <w:jc w:val="both"/>
+        <w:rPr>
+          <w:rFonts w:ascii="Arial" w:hAnsi="Arial" w:cs="Arial"/>
+          <w:lang w:val="es-ES"/>
+        </w:rPr>
+      </w:pPr>
+      <w:r>
+        <w:rPr>
+          <w:rFonts w:ascii="Arial" w:hAnsi="Arial" w:cs="Arial"/>
+          <w:lang w:val="es-ES"/>
+        </w:rPr>
+        <w:t>Celular</w:t>
+      </w:r>
+    </w:p>
+    <w:p>
+      <w:pPr>
+        <w:spacing w:after="240" w:line="360" w:lineRule="auto"/>
+        <w:jc w:val="both"/>
+        <w:rPr>
+          <w:rFonts w:ascii="Arial" w:hAnsi="Arial" w:cs="Arial"/>
+          <w:lang w:val="es-ES"/>
+        </w:rPr>
+      </w:pPr>
+      <w:r>
+        <w:rPr>
+          <w:rFonts w:ascii="Arial" w:hAnsi="Arial" w:cs="Arial"/>
+          <w:lang w:val="es-ES"/>
+        </w:rPr>
+        <w:t xml:space="preserve">El correo electrónico ingresado debe contener el formato correcto de un correo electrónico. El correo electrónico debe ser único, es decir que no pueden registrarse </w:t>
+      </w:r>
+      <w:proofErr w:type="spellStart"/>
+      <w:r>
+        <w:rPr>
+          <w:rFonts w:ascii="Arial" w:hAnsi="Arial" w:cs="Arial"/>
+          <w:lang w:val="es-ES"/>
+        </w:rPr>
+        <w:t>mas</w:t>
+      </w:r>
+      <w:proofErr w:type="spellEnd"/>
+      <w:r>
+        <w:rPr>
+          <w:rFonts w:ascii="Arial" w:hAnsi="Arial" w:cs="Arial"/>
+          <w:lang w:val="es-ES"/>
+        </w:rPr>
+        <w:t xml:space="preserve"> de un usuario con el mismo correo electrónico.</w:t>
+      </w:r>
+    </w:p>
+    <w:p>
+      <w:pPr>
+        <w:spacing w:after="240" w:line="360" w:lineRule="auto"/>
+        <w:jc w:val="both"/>
+        <w:rPr>
+          <w:rFonts w:ascii="Arial" w:hAnsi="Arial" w:cs="Arial"/>
+          <w:lang w:val="es-ES"/>
+        </w:rPr>
+      </w:pPr>
+      <w:r>
+        <w:rPr>
+          <w:rFonts w:ascii="Arial" w:hAnsi="Arial" w:cs="Arial"/>
+          <w:lang w:val="es-ES"/>
+        </w:rPr>
+        <w:t>Al registrarse el usuario, la cuenta deberá guardarse como inactiva y el sistema deberá enviarle un correo electrónico a la dirección ingresada por el usuario con un enlace de confirmación. Dicho enlace deberá permitir que el usuario confirme su cuenta y dicha cuenta sea activada.</w:t>
+      </w:r>
+    </w:p>
+    <w:p>
+      <w:pPr>
+        <w:spacing w:after="240" w:line="360" w:lineRule="auto"/>
+        <w:jc w:val="both"/>
+        <w:rPr>
+          <w:rFonts w:ascii="Arial" w:hAnsi="Arial" w:cs="Arial"/>
+          <w:lang w:val="es-ES"/>
+        </w:rPr>
+      </w:pPr>
+      <w:r>
+        <w:rPr>
+          <w:rFonts w:ascii="Arial" w:hAnsi="Arial" w:cs="Arial"/>
+          <w:lang w:val="es-ES"/>
+        </w:rPr>
+        <w:t>La contraseña debe contener como mínimo 6 caracteres. La contraseña debe almacenarse de manera encriptada dentro de la base de datos.</w:t>
+      </w:r>
     </w:p>
     <w:p>
       <w:pPr>
@@ -2981,7 +3268,7 @@
           <w:lang w:val="es-ES"/>
         </w:rPr>
       </w:pPr>
-      <w:bookmarkStart w:id="17" w:name="_Toc20045928"/>
+      <w:bookmarkStart w:id="16" w:name="_Toc20045928"/>
       <w:r>
         <w:rPr>
           <w:rFonts w:ascii="Arial" w:hAnsi="Arial" w:cs="Arial"/>
@@ -2990,27 +3277,27 @@
         <w:lastRenderedPageBreak/>
         <w:t>REQ6: Registro de Línea de Negocio</w:t>
       </w:r>
+      <w:bookmarkEnd w:id="16"/>
+    </w:p>
+    <w:p>
+      <w:pPr>
+        <w:pStyle w:val="Ttulo3"/>
+        <w:spacing w:after="240" w:line="360" w:lineRule="auto"/>
+        <w:jc w:val="both"/>
+        <w:rPr>
+          <w:rFonts w:ascii="Arial" w:hAnsi="Arial" w:cs="Arial"/>
+          <w:lang w:val="es-ES"/>
+        </w:rPr>
+      </w:pPr>
+      <w:bookmarkStart w:id="17" w:name="_Toc20045929"/>
+      <w:r>
+        <w:rPr>
+          <w:rFonts w:ascii="Arial" w:hAnsi="Arial" w:cs="Arial"/>
+          <w:lang w:val="es-ES"/>
+        </w:rPr>
+        <w:t>Propósito</w:t>
+      </w:r>
       <w:bookmarkEnd w:id="17"/>
-    </w:p>
-    <w:p>
-      <w:pPr>
-        <w:pStyle w:val="Ttulo3"/>
-        <w:spacing w:after="240" w:line="360" w:lineRule="auto"/>
-        <w:jc w:val="both"/>
-        <w:rPr>
-          <w:rFonts w:ascii="Arial" w:hAnsi="Arial" w:cs="Arial"/>
-          <w:lang w:val="es-ES"/>
-        </w:rPr>
-      </w:pPr>
-      <w:bookmarkStart w:id="18" w:name="_Toc20045929"/>
-      <w:r>
-        <w:rPr>
-          <w:rFonts w:ascii="Arial" w:hAnsi="Arial" w:cs="Arial"/>
-          <w:lang w:val="es-ES"/>
-        </w:rPr>
-        <w:t>Propósito</w:t>
-      </w:r>
-      <w:bookmarkEnd w:id="18"/>
     </w:p>
     <w:p>
       <w:pPr>
@@ -3026,63 +3313,215 @@
       <w:r>
         <w:rPr>
           <w:rFonts w:ascii="Arial" w:hAnsi="Arial" w:cs="Arial"/>
+          <w:lang w:val="es-ES"/>
+        </w:rPr>
+        <w:t>El usuario</w:t>
+      </w:r>
+      <w:r>
+        <w:rPr>
+          <w:rFonts w:ascii="Arial" w:hAnsi="Arial" w:cs="Arial"/>
+          <w:lang w:val="es-ES"/>
+        </w:rPr>
+        <w:t xml:space="preserve"> administrador podrá ingresar los datos requeridos por el sistema de manera que este pueda estar registrado en el sistema y ser utilizado en el mismo</w:t>
+      </w:r>
+      <w:r>
+        <w:rPr>
+          <w:rFonts w:ascii="Arial" w:hAnsi="Arial" w:cs="Arial"/>
           <w:sz w:val="24"/>
           <w:szCs w:val="24"/>
           <w:lang w:val="es-ES"/>
         </w:rPr>
+        <w:t>.</w:t>
+      </w:r>
+    </w:p>
+    <w:p>
+      <w:pPr>
+        <w:pStyle w:val="Ttulo3"/>
+        <w:spacing w:after="240" w:line="360" w:lineRule="auto"/>
+        <w:jc w:val="both"/>
+        <w:rPr>
+          <w:rFonts w:ascii="Arial" w:hAnsi="Arial" w:cs="Arial"/>
+          <w:lang w:val="es-ES"/>
+        </w:rPr>
+      </w:pPr>
+      <w:bookmarkStart w:id="18" w:name="_Toc20045930"/>
+      <w:r>
+        <w:rPr>
+          <w:rFonts w:ascii="Arial" w:hAnsi="Arial" w:cs="Arial"/>
+          <w:lang w:val="es-ES"/>
+        </w:rPr>
+        <w:t>Criterios de Aceptación</w:t>
+      </w:r>
+      <w:bookmarkEnd w:id="18"/>
+    </w:p>
+    <w:p>
+      <w:pPr>
+        <w:spacing w:after="240" w:line="360" w:lineRule="auto"/>
+        <w:jc w:val="both"/>
+        <w:rPr>
+          <w:rFonts w:ascii="Arial" w:hAnsi="Arial" w:cs="Arial"/>
+          <w:lang w:val="es-ES"/>
+        </w:rPr>
+      </w:pPr>
+      <w:r>
+        <w:rPr>
+          <w:rFonts w:ascii="Arial" w:hAnsi="Arial" w:cs="Arial"/>
+          <w:lang w:val="es-ES"/>
+        </w:rPr>
         <w:t>El usuario</w:t>
       </w:r>
       <w:r>
+        <w:rPr>
+          <w:rFonts w:ascii="Arial" w:hAnsi="Arial" w:cs="Arial"/>
+          <w:lang w:val="es-ES"/>
+        </w:rPr>
+        <w:t xml:space="preserve"> administrador deberá ingresar mínimamente los siguientes datos:</w:t>
+      </w:r>
+    </w:p>
+    <w:p>
+      <w:pPr>
+        <w:pStyle w:val="Prrafodelista"/>
+        <w:numPr>
+          <w:ilvl w:val="0"/>
+          <w:numId w:val="6"/>
+        </w:numPr>
+        <w:spacing w:after="240" w:line="360" w:lineRule="auto"/>
+        <w:jc w:val="both"/>
+        <w:rPr>
+          <w:rFonts w:ascii="Arial" w:hAnsi="Arial" w:cs="Arial"/>
+          <w:lang w:val="es-ES"/>
+        </w:rPr>
+      </w:pPr>
+      <w:r>
+        <w:rPr>
+          <w:rFonts w:ascii="Arial" w:hAnsi="Arial" w:cs="Arial"/>
+          <w:lang w:val="es-ES"/>
+        </w:rPr>
+        <w:t>Código</w:t>
+      </w:r>
+    </w:p>
+    <w:p>
+      <w:pPr>
+        <w:pStyle w:val="Prrafodelista"/>
+        <w:numPr>
+          <w:ilvl w:val="0"/>
+          <w:numId w:val="6"/>
+        </w:numPr>
+        <w:spacing w:after="240" w:line="360" w:lineRule="auto"/>
+        <w:jc w:val="both"/>
+        <w:rPr>
+          <w:rFonts w:ascii="Arial" w:hAnsi="Arial" w:cs="Arial"/>
+          <w:lang w:val="es-ES"/>
+        </w:rPr>
+      </w:pPr>
+      <w:r>
+        <w:rPr>
+          <w:rFonts w:ascii="Arial" w:hAnsi="Arial" w:cs="Arial"/>
+          <w:lang w:val="es-ES"/>
+        </w:rPr>
+        <w:t xml:space="preserve">Nombre </w:t>
+      </w:r>
+      <w:r>
+        <w:rPr>
+          <w:rFonts w:ascii="Arial" w:hAnsi="Arial" w:cs="Arial"/>
+          <w:lang w:val="es-ES"/>
+        </w:rPr>
+        <w:t>Línea</w:t>
+      </w:r>
+      <w:r>
+        <w:rPr>
+          <w:rFonts w:ascii="Arial" w:hAnsi="Arial" w:cs="Arial"/>
+          <w:lang w:val="es-ES"/>
+        </w:rPr>
+        <w:t xml:space="preserve"> de Negocio</w:t>
+      </w:r>
+    </w:p>
+    <w:p>
+      <w:pPr>
+        <w:pStyle w:val="Prrafodelista"/>
+        <w:numPr>
+          <w:ilvl w:val="0"/>
+          <w:numId w:val="6"/>
+        </w:numPr>
+        <w:spacing w:after="240" w:line="360" w:lineRule="auto"/>
+        <w:jc w:val="both"/>
+        <w:rPr>
+          <w:rFonts w:ascii="Arial" w:hAnsi="Arial" w:cs="Arial"/>
+          <w:lang w:val="es-ES"/>
+        </w:rPr>
+      </w:pPr>
+      <w:r>
+        <w:rPr>
+          <w:rFonts w:ascii="Arial" w:hAnsi="Arial" w:cs="Arial"/>
+          <w:lang w:val="es-ES"/>
+        </w:rPr>
+        <w:t>Descripción</w:t>
+      </w:r>
+    </w:p>
+    <w:p>
+      <w:pPr>
+        <w:spacing w:after="240" w:line="360" w:lineRule="auto"/>
+        <w:jc w:val="both"/>
+        <w:rPr>
+          <w:rFonts w:ascii="Arial" w:hAnsi="Arial" w:cs="Arial"/>
+          <w:lang w:val="es-ES"/>
+        </w:rPr>
+      </w:pPr>
+      <w:r>
+        <w:rPr>
+          <w:rFonts w:ascii="Arial" w:hAnsi="Arial" w:cs="Arial"/>
+          <w:lang w:val="es-ES"/>
+        </w:rPr>
+        <w:t>El código debe contener el formato de letras y números como máximo de 6 caracteres.</w:t>
+      </w:r>
+    </w:p>
+    <w:p>
+      <w:pPr>
+        <w:spacing w:after="240" w:line="360" w:lineRule="auto"/>
+        <w:jc w:val="both"/>
+        <w:rPr>
+          <w:rFonts w:ascii="Arial" w:hAnsi="Arial" w:cs="Arial"/>
+          <w:lang w:val="es-ES"/>
+        </w:rPr>
+      </w:pPr>
+      <w:r>
+        <w:rPr>
+          <w:rFonts w:ascii="Arial" w:hAnsi="Arial" w:cs="Arial"/>
+          <w:lang w:val="es-ES"/>
+        </w:rPr>
+        <w:t>El nombre de Línea de Negocio ingresado debe almacenarse de manera de texto en la base de datos.</w:t>
+      </w:r>
+    </w:p>
+    <w:p>
+      <w:pPr>
+        <w:spacing w:after="240" w:line="360" w:lineRule="auto"/>
+        <w:jc w:val="both"/>
         <w:rPr>
           <w:rFonts w:ascii="Arial" w:hAnsi="Arial" w:cs="Arial"/>
           <w:sz w:val="24"/>
           <w:szCs w:val="24"/>
           <w:lang w:val="es-ES"/>
         </w:rPr>
+      </w:pPr>
+      <w:r>
+        <w:rPr>
+          <w:rFonts w:ascii="Arial" w:hAnsi="Arial" w:cs="Arial"/>
+          <w:lang w:val="es-ES"/>
+        </w:rPr>
+        <w:t>La descripción debe contener como mínimo 15 caracteres y debe almacenarse de manera de texto dentro de la base de datos</w:t>
+      </w:r>
+      <w:r>
+        <w:rPr>
+          <w:rFonts w:ascii="Arial" w:hAnsi="Arial" w:cs="Arial"/>
+          <w:lang w:val="es-ES"/>
+        </w:rPr>
         <w:t>.</w:t>
       </w:r>
     </w:p>
     <w:p>
       <w:pPr>
-        <w:pStyle w:val="Ttulo3"/>
-        <w:spacing w:after="240" w:line="360" w:lineRule="auto"/>
-        <w:jc w:val="both"/>
-        <w:rPr>
-          <w:rFonts w:ascii="Arial" w:hAnsi="Arial" w:cs="Arial"/>
-          <w:lang w:val="es-ES"/>
-        </w:rPr>
-      </w:pPr>
-      <w:bookmarkStart w:id="19" w:name="_Toc20045930"/>
-      <w:r>
-        <w:rPr>
-          <w:rFonts w:ascii="Arial" w:hAnsi="Arial" w:cs="Arial"/>
-          <w:lang w:val="es-ES"/>
-        </w:rPr>
-        <w:t>Criterios de Aceptación</w:t>
-      </w:r>
-      <w:bookmarkEnd w:id="19"/>
-    </w:p>
-    <w:p>
-      <w:pPr>
-        <w:rPr>
-          <w:rFonts w:ascii="Arial" w:hAnsi="Arial" w:cs="Arial"/>
-          <w:sz w:val="24"/>
-          <w:szCs w:val="24"/>
-          <w:lang w:val="es-ES"/>
-        </w:rPr>
-      </w:pPr>
-      <w:r>
-        <w:rPr>
-          <w:rFonts w:ascii="Arial" w:hAnsi="Arial" w:cs="Arial"/>
-          <w:sz w:val="24"/>
-          <w:szCs w:val="24"/>
-          <w:lang w:val="es-ES"/>
-        </w:rPr>
-        <w:t>El usuario</w:t>
-      </w:r>
-    </w:p>
-    <w:p>
-      <w:pPr>
+        <w:spacing w:after="240" w:line="360" w:lineRule="auto"/>
+        <w:jc w:val="both"/>
         <w:rPr>
           <w:lang w:val="es-ES"/>
         </w:rPr>
@@ -3115,7 +3554,7 @@
           <w:lang w:val="es-ES"/>
         </w:rPr>
       </w:pPr>
-      <w:bookmarkStart w:id="20" w:name="_Toc20045931"/>
+      <w:bookmarkStart w:id="19" w:name="_Toc20045931"/>
       <w:r>
         <w:rPr>
           <w:rFonts w:ascii="Arial" w:hAnsi="Arial" w:cs="Arial"/>
@@ -3138,30 +3577,205 @@
         </w:rPr>
         <w:t>Registro de Producto</w:t>
       </w:r>
+      <w:bookmarkEnd w:id="19"/>
+    </w:p>
+    <w:p>
+      <w:pPr>
+        <w:pStyle w:val="Ttulo3"/>
+        <w:spacing w:after="240" w:line="360" w:lineRule="auto"/>
+        <w:jc w:val="both"/>
+        <w:rPr>
+          <w:rFonts w:ascii="Arial" w:hAnsi="Arial" w:cs="Arial"/>
+          <w:lang w:val="es-ES"/>
+        </w:rPr>
+      </w:pPr>
+      <w:r>
+        <w:rPr>
+          <w:rFonts w:ascii="Arial" w:hAnsi="Arial" w:cs="Arial"/>
+          <w:lang w:val="es-ES"/>
+        </w:rPr>
+        <w:t>Propósito</w:t>
+      </w:r>
+    </w:p>
+    <w:p>
+      <w:pPr>
+        <w:spacing w:after="240" w:line="360" w:lineRule="auto"/>
+        <w:jc w:val="both"/>
+        <w:rPr>
+          <w:rFonts w:ascii="Arial" w:hAnsi="Arial" w:cs="Arial"/>
+          <w:lang w:val="es-ES"/>
+        </w:rPr>
+      </w:pPr>
+      <w:r>
+        <w:rPr>
+          <w:rFonts w:ascii="Arial" w:hAnsi="Arial" w:cs="Arial"/>
+          <w:lang w:val="es-ES"/>
+        </w:rPr>
+        <w:t>El usuario administrador podrá ingresar los datos requeridos por el sistema de manera que este pueda estar registrado en el sistema y ser utilizado en el mismo.</w:t>
+      </w:r>
+    </w:p>
+    <w:p>
+      <w:pPr>
+        <w:pStyle w:val="Ttulo3"/>
+        <w:spacing w:after="240" w:line="360" w:lineRule="auto"/>
+        <w:jc w:val="both"/>
+        <w:rPr>
+          <w:rFonts w:ascii="Arial" w:hAnsi="Arial" w:cs="Arial"/>
+          <w:lang w:val="es-ES"/>
+        </w:rPr>
+      </w:pPr>
+      <w:r>
+        <w:rPr>
+          <w:rFonts w:ascii="Arial" w:hAnsi="Arial" w:cs="Arial"/>
+          <w:lang w:val="es-ES"/>
+        </w:rPr>
+        <w:t>Criterios de Aceptación</w:t>
+      </w:r>
+    </w:p>
+    <w:p>
+      <w:pPr>
+        <w:spacing w:after="240" w:line="360" w:lineRule="auto"/>
+        <w:jc w:val="both"/>
+        <w:rPr>
+          <w:rFonts w:ascii="Arial" w:hAnsi="Arial" w:cs="Arial"/>
+          <w:lang w:val="es-ES"/>
+        </w:rPr>
+      </w:pPr>
+      <w:r>
+        <w:rPr>
+          <w:rFonts w:ascii="Arial" w:hAnsi="Arial" w:cs="Arial"/>
+          <w:lang w:val="es-ES"/>
+        </w:rPr>
+        <w:t>El usuario administrador deberá ingresar mínimamente los siguientes datos:</w:t>
+      </w:r>
+    </w:p>
+    <w:p>
+      <w:pPr>
+        <w:pStyle w:val="Prrafodelista"/>
+        <w:numPr>
+          <w:ilvl w:val="0"/>
+          <w:numId w:val="6"/>
+        </w:numPr>
+        <w:spacing w:after="240" w:line="360" w:lineRule="auto"/>
+        <w:jc w:val="both"/>
+        <w:rPr>
+          <w:rFonts w:ascii="Arial" w:hAnsi="Arial" w:cs="Arial"/>
+          <w:lang w:val="es-ES"/>
+        </w:rPr>
+      </w:pPr>
+      <w:r>
+        <w:rPr>
+          <w:rFonts w:ascii="Arial" w:hAnsi="Arial" w:cs="Arial"/>
+          <w:lang w:val="es-ES"/>
+        </w:rPr>
+        <w:t>Código</w:t>
+      </w:r>
+    </w:p>
+    <w:p>
+      <w:pPr>
+        <w:pStyle w:val="Prrafodelista"/>
+        <w:numPr>
+          <w:ilvl w:val="0"/>
+          <w:numId w:val="6"/>
+        </w:numPr>
+        <w:spacing w:after="240" w:line="360" w:lineRule="auto"/>
+        <w:jc w:val="both"/>
+        <w:rPr>
+          <w:rFonts w:ascii="Arial" w:hAnsi="Arial" w:cs="Arial"/>
+          <w:lang w:val="es-ES"/>
+        </w:rPr>
+      </w:pPr>
+      <w:r>
+        <w:rPr>
+          <w:rFonts w:ascii="Arial" w:hAnsi="Arial" w:cs="Arial"/>
+          <w:lang w:val="es-ES"/>
+        </w:rPr>
+        <w:t xml:space="preserve">Nombre </w:t>
+      </w:r>
+      <w:r>
+        <w:rPr>
+          <w:rFonts w:ascii="Arial" w:hAnsi="Arial" w:cs="Arial"/>
+          <w:lang w:val="es-ES"/>
+        </w:rPr>
+        <w:t>Producto</w:t>
+      </w:r>
+    </w:p>
+    <w:p>
+      <w:pPr>
+        <w:pStyle w:val="Prrafodelista"/>
+        <w:numPr>
+          <w:ilvl w:val="0"/>
+          <w:numId w:val="6"/>
+        </w:numPr>
+        <w:spacing w:after="240" w:line="360" w:lineRule="auto"/>
+        <w:jc w:val="both"/>
+        <w:rPr>
+          <w:rFonts w:ascii="Arial" w:hAnsi="Arial" w:cs="Arial"/>
+          <w:lang w:val="es-ES"/>
+        </w:rPr>
+      </w:pPr>
+      <w:r>
+        <w:rPr>
+          <w:rFonts w:ascii="Arial" w:hAnsi="Arial" w:cs="Arial"/>
+          <w:lang w:val="es-ES"/>
+        </w:rPr>
+        <w:t>Descripción</w:t>
+      </w:r>
+    </w:p>
+    <w:p>
+      <w:pPr>
+        <w:spacing w:after="240" w:line="360" w:lineRule="auto"/>
+        <w:jc w:val="both"/>
+        <w:rPr>
+          <w:rFonts w:ascii="Arial" w:hAnsi="Arial" w:cs="Arial"/>
+          <w:lang w:val="es-ES"/>
+        </w:rPr>
+      </w:pPr>
+      <w:r>
+        <w:rPr>
+          <w:rFonts w:ascii="Arial" w:hAnsi="Arial" w:cs="Arial"/>
+          <w:lang w:val="es-ES"/>
+        </w:rPr>
+        <w:t>El código debe contener el formato de letras y números como máximo de 6 caracteres.</w:t>
+      </w:r>
+    </w:p>
+    <w:p>
+      <w:pPr>
+        <w:spacing w:after="240" w:line="360" w:lineRule="auto"/>
+        <w:jc w:val="both"/>
+        <w:rPr>
+          <w:rFonts w:ascii="Arial" w:hAnsi="Arial" w:cs="Arial"/>
+          <w:lang w:val="es-ES"/>
+        </w:rPr>
+      </w:pPr>
+      <w:r>
+        <w:rPr>
+          <w:rFonts w:ascii="Arial" w:hAnsi="Arial" w:cs="Arial"/>
+          <w:lang w:val="es-ES"/>
+        </w:rPr>
+        <w:t xml:space="preserve">El nombre de </w:t>
+      </w:r>
+      <w:r>
+        <w:rPr>
+          <w:rFonts w:ascii="Arial" w:hAnsi="Arial" w:cs="Arial"/>
+          <w:lang w:val="es-ES"/>
+        </w:rPr>
+        <w:t xml:space="preserve">Producto </w:t>
+      </w:r>
+      <w:bookmarkStart w:id="20" w:name="_GoBack"/>
       <w:bookmarkEnd w:id="20"/>
-    </w:p>
-    <w:p>
-      <w:pPr>
-        <w:pStyle w:val="Ttulo3"/>
-        <w:spacing w:after="240" w:line="360" w:lineRule="auto"/>
-        <w:jc w:val="both"/>
-        <w:rPr>
-          <w:rFonts w:ascii="Arial" w:hAnsi="Arial" w:cs="Arial"/>
-          <w:lang w:val="es-ES"/>
-        </w:rPr>
-      </w:pPr>
-      <w:bookmarkStart w:id="21" w:name="_Toc20045932"/>
-      <w:r>
-        <w:rPr>
-          <w:rFonts w:ascii="Arial" w:hAnsi="Arial" w:cs="Arial"/>
-          <w:lang w:val="es-ES"/>
-        </w:rPr>
-        <w:t>Propósito</w:t>
-      </w:r>
-      <w:bookmarkEnd w:id="21"/>
-    </w:p>
-    <w:p>
-      <w:pPr>
+      <w:r>
+        <w:rPr>
+          <w:rFonts w:ascii="Arial" w:hAnsi="Arial" w:cs="Arial"/>
+          <w:lang w:val="es-ES"/>
+        </w:rPr>
+        <w:t>ingresado debe almacenarse de manera de texto en la base de datos.</w:t>
+      </w:r>
+    </w:p>
+    <w:p>
+      <w:pPr>
+        <w:spacing w:after="240" w:line="360" w:lineRule="auto"/>
+        <w:jc w:val="both"/>
         <w:rPr>
           <w:rFonts w:ascii="Arial" w:hAnsi="Arial" w:cs="Arial"/>
           <w:sz w:val="24"/>
@@ -3172,17 +3786,13 @@
       <w:r>
         <w:rPr>
           <w:rFonts w:ascii="Arial" w:hAnsi="Arial" w:cs="Arial"/>
-          <w:sz w:val="24"/>
-          <w:szCs w:val="24"/>
-          <w:lang w:val="es-ES"/>
-        </w:rPr>
-        <w:t>El usuario</w:t>
-      </w:r>
-      <w:r>
-        <w:rPr>
-          <w:rFonts w:ascii="Arial" w:hAnsi="Arial" w:cs="Arial"/>
-          <w:sz w:val="24"/>
-          <w:szCs w:val="24"/>
+          <w:lang w:val="es-ES"/>
+        </w:rPr>
+        <w:t>La descripción debe contener como mínimo 15 caracteres y debe almacenarse de manera de texto dentro de la base de datos</w:t>
+      </w:r>
+      <w:r>
+        <w:rPr>
+          <w:rFonts w:ascii="Arial" w:hAnsi="Arial" w:cs="Arial"/>
           <w:lang w:val="es-ES"/>
         </w:rPr>
         <w:t>.</w:t>
@@ -3190,46 +3800,17 @@
     </w:p>
     <w:p>
       <w:pPr>
-        <w:pStyle w:val="Ttulo3"/>
-        <w:spacing w:after="240" w:line="360" w:lineRule="auto"/>
-        <w:jc w:val="both"/>
-        <w:rPr>
-          <w:rFonts w:ascii="Arial" w:hAnsi="Arial" w:cs="Arial"/>
-          <w:lang w:val="es-ES"/>
-        </w:rPr>
-      </w:pPr>
-      <w:bookmarkStart w:id="22" w:name="_Toc20045933"/>
-      <w:r>
-        <w:rPr>
-          <w:rFonts w:ascii="Arial" w:hAnsi="Arial" w:cs="Arial"/>
-          <w:lang w:val="es-ES"/>
-        </w:rPr>
-        <w:t>Criterios de Aceptación</w:t>
-      </w:r>
-      <w:bookmarkEnd w:id="22"/>
-    </w:p>
-    <w:p>
-      <w:pPr>
-        <w:rPr>
-          <w:rFonts w:ascii="Arial" w:hAnsi="Arial" w:cs="Arial"/>
-          <w:sz w:val="24"/>
-          <w:szCs w:val="24"/>
-          <w:lang w:val="es-ES"/>
-        </w:rPr>
-      </w:pPr>
-      <w:r>
-        <w:rPr>
-          <w:rFonts w:ascii="Arial" w:hAnsi="Arial" w:cs="Arial"/>
-          <w:sz w:val="24"/>
-          <w:szCs w:val="24"/>
-          <w:lang w:val="es-ES"/>
-        </w:rPr>
-        <w:t>El usuario</w:t>
-      </w:r>
-    </w:p>
-    <w:p/>
-    <w:p>
-      <w:pPr>
+        <w:spacing w:after="240" w:line="360" w:lineRule="auto"/>
+        <w:jc w:val="both"/>
+        <w:rPr>
+          <w:lang w:val="es-ES"/>
+        </w:rPr>
+      </w:pPr>
+    </w:p>
+    <w:p>
+      <w:pPr>
+        <w:spacing w:after="240" w:line="360" w:lineRule="auto"/>
+        <w:jc w:val="both"/>
         <w:rPr>
           <w:lang w:val="es-ES"/>
         </w:rPr>
@@ -3711,6 +4292,232 @@
       </w:rPr>
     </w:lvl>
   </w:abstractNum>
+  <w:abstractNum w:abstractNumId="4" w15:restartNumberingAfterBreak="0">
+    <w:nsid w:val="7343222D"/>
+    <w:multiLevelType w:val="hybridMultilevel"/>
+    <w:tmpl w:val="B8344678"/>
+    <w:lvl w:ilvl="0" w:tplc="04090001">
+      <w:start w:val="1"/>
+      <w:numFmt w:val="bullet"/>
+      <w:lvlText w:val=""/>
+      <w:lvlJc w:val="left"/>
+      <w:pPr>
+        <w:ind w:left="720" w:hanging="360"/>
+      </w:pPr>
+      <w:rPr>
+        <w:rFonts w:ascii="Symbol" w:hAnsi="Symbol" w:hint="default"/>
+      </w:rPr>
+    </w:lvl>
+    <w:lvl w:ilvl="1" w:tplc="04090003" w:tentative="1">
+      <w:start w:val="1"/>
+      <w:numFmt w:val="bullet"/>
+      <w:lvlText w:val="o"/>
+      <w:lvlJc w:val="left"/>
+      <w:pPr>
+        <w:ind w:left="1440" w:hanging="360"/>
+      </w:pPr>
+      <w:rPr>
+        <w:rFonts w:ascii="Courier New" w:hAnsi="Courier New" w:cs="Courier New" w:hint="default"/>
+      </w:rPr>
+    </w:lvl>
+    <w:lvl w:ilvl="2" w:tplc="04090005" w:tentative="1">
+      <w:start w:val="1"/>
+      <w:numFmt w:val="bullet"/>
+      <w:lvlText w:val=""/>
+      <w:lvlJc w:val="left"/>
+      <w:pPr>
+        <w:ind w:left="2160" w:hanging="360"/>
+      </w:pPr>
+      <w:rPr>
+        <w:rFonts w:ascii="Wingdings" w:hAnsi="Wingdings" w:hint="default"/>
+      </w:rPr>
+    </w:lvl>
+    <w:lvl w:ilvl="3" w:tplc="04090001" w:tentative="1">
+      <w:start w:val="1"/>
+      <w:numFmt w:val="bullet"/>
+      <w:lvlText w:val=""/>
+      <w:lvlJc w:val="left"/>
+      <w:pPr>
+        <w:ind w:left="2880" w:hanging="360"/>
+      </w:pPr>
+      <w:rPr>
+        <w:rFonts w:ascii="Symbol" w:hAnsi="Symbol" w:hint="default"/>
+      </w:rPr>
+    </w:lvl>
+    <w:lvl w:ilvl="4" w:tplc="04090003" w:tentative="1">
+      <w:start w:val="1"/>
+      <w:numFmt w:val="bullet"/>
+      <w:lvlText w:val="o"/>
+      <w:lvlJc w:val="left"/>
+      <w:pPr>
+        <w:ind w:left="3600" w:hanging="360"/>
+      </w:pPr>
+      <w:rPr>
+        <w:rFonts w:ascii="Courier New" w:hAnsi="Courier New" w:cs="Courier New" w:hint="default"/>
+      </w:rPr>
+    </w:lvl>
+    <w:lvl w:ilvl="5" w:tplc="04090005" w:tentative="1">
+      <w:start w:val="1"/>
+      <w:numFmt w:val="bullet"/>
+      <w:lvlText w:val=""/>
+      <w:lvlJc w:val="left"/>
+      <w:pPr>
+        <w:ind w:left="4320" w:hanging="360"/>
+      </w:pPr>
+      <w:rPr>
+        <w:rFonts w:ascii="Wingdings" w:hAnsi="Wingdings" w:hint="default"/>
+      </w:rPr>
+    </w:lvl>
+    <w:lvl w:ilvl="6" w:tplc="04090001" w:tentative="1">
+      <w:start w:val="1"/>
+      <w:numFmt w:val="bullet"/>
+      <w:lvlText w:val=""/>
+      <w:lvlJc w:val="left"/>
+      <w:pPr>
+        <w:ind w:left="5040" w:hanging="360"/>
+      </w:pPr>
+      <w:rPr>
+        <w:rFonts w:ascii="Symbol" w:hAnsi="Symbol" w:hint="default"/>
+      </w:rPr>
+    </w:lvl>
+    <w:lvl w:ilvl="7" w:tplc="04090003" w:tentative="1">
+      <w:start w:val="1"/>
+      <w:numFmt w:val="bullet"/>
+      <w:lvlText w:val="o"/>
+      <w:lvlJc w:val="left"/>
+      <w:pPr>
+        <w:ind w:left="5760" w:hanging="360"/>
+      </w:pPr>
+      <w:rPr>
+        <w:rFonts w:ascii="Courier New" w:hAnsi="Courier New" w:cs="Courier New" w:hint="default"/>
+      </w:rPr>
+    </w:lvl>
+    <w:lvl w:ilvl="8" w:tplc="04090005" w:tentative="1">
+      <w:start w:val="1"/>
+      <w:numFmt w:val="bullet"/>
+      <w:lvlText w:val=""/>
+      <w:lvlJc w:val="left"/>
+      <w:pPr>
+        <w:ind w:left="6480" w:hanging="360"/>
+      </w:pPr>
+      <w:rPr>
+        <w:rFonts w:ascii="Wingdings" w:hAnsi="Wingdings" w:hint="default"/>
+      </w:rPr>
+    </w:lvl>
+  </w:abstractNum>
+  <w:abstractNum w:abstractNumId="5" w15:restartNumberingAfterBreak="0">
+    <w:nsid w:val="73F01927"/>
+    <w:multiLevelType w:val="hybridMultilevel"/>
+    <w:tmpl w:val="26529B6E"/>
+    <w:lvl w:ilvl="0" w:tplc="04090001">
+      <w:start w:val="1"/>
+      <w:numFmt w:val="bullet"/>
+      <w:lvlText w:val=""/>
+      <w:lvlJc w:val="left"/>
+      <w:pPr>
+        <w:ind w:left="720" w:hanging="360"/>
+      </w:pPr>
+      <w:rPr>
+        <w:rFonts w:ascii="Symbol" w:hAnsi="Symbol" w:hint="default"/>
+      </w:rPr>
+    </w:lvl>
+    <w:lvl w:ilvl="1" w:tplc="04090003" w:tentative="1">
+      <w:start w:val="1"/>
+      <w:numFmt w:val="bullet"/>
+      <w:lvlText w:val="o"/>
+      <w:lvlJc w:val="left"/>
+      <w:pPr>
+        <w:ind w:left="1440" w:hanging="360"/>
+      </w:pPr>
+      <w:rPr>
+        <w:rFonts w:ascii="Courier New" w:hAnsi="Courier New" w:cs="Courier New" w:hint="default"/>
+      </w:rPr>
+    </w:lvl>
+    <w:lvl w:ilvl="2" w:tplc="04090005" w:tentative="1">
+      <w:start w:val="1"/>
+      <w:numFmt w:val="bullet"/>
+      <w:lvlText w:val=""/>
+      <w:lvlJc w:val="left"/>
+      <w:pPr>
+        <w:ind w:left="2160" w:hanging="360"/>
+      </w:pPr>
+      <w:rPr>
+        <w:rFonts w:ascii="Wingdings" w:hAnsi="Wingdings" w:hint="default"/>
+      </w:rPr>
+    </w:lvl>
+    <w:lvl w:ilvl="3" w:tplc="04090001" w:tentative="1">
+      <w:start w:val="1"/>
+      <w:numFmt w:val="bullet"/>
+      <w:lvlText w:val=""/>
+      <w:lvlJc w:val="left"/>
+      <w:pPr>
+        <w:ind w:left="2880" w:hanging="360"/>
+      </w:pPr>
+      <w:rPr>
+        <w:rFonts w:ascii="Symbol" w:hAnsi="Symbol" w:hint="default"/>
+      </w:rPr>
+    </w:lvl>
+    <w:lvl w:ilvl="4" w:tplc="04090003" w:tentative="1">
+      <w:start w:val="1"/>
+      <w:numFmt w:val="bullet"/>
+      <w:lvlText w:val="o"/>
+      <w:lvlJc w:val="left"/>
+      <w:pPr>
+        <w:ind w:left="3600" w:hanging="360"/>
+      </w:pPr>
+      <w:rPr>
+        <w:rFonts w:ascii="Courier New" w:hAnsi="Courier New" w:cs="Courier New" w:hint="default"/>
+      </w:rPr>
+    </w:lvl>
+    <w:lvl w:ilvl="5" w:tplc="04090005" w:tentative="1">
+      <w:start w:val="1"/>
+      <w:numFmt w:val="bullet"/>
+      <w:lvlText w:val=""/>
+      <w:lvlJc w:val="left"/>
+      <w:pPr>
+        <w:ind w:left="4320" w:hanging="360"/>
+      </w:pPr>
+      <w:rPr>
+        <w:rFonts w:ascii="Wingdings" w:hAnsi="Wingdings" w:hint="default"/>
+      </w:rPr>
+    </w:lvl>
+    <w:lvl w:ilvl="6" w:tplc="04090001" w:tentative="1">
+      <w:start w:val="1"/>
+      <w:numFmt w:val="bullet"/>
+      <w:lvlText w:val=""/>
+      <w:lvlJc w:val="left"/>
+      <w:pPr>
+        <w:ind w:left="5040" w:hanging="360"/>
+      </w:pPr>
+      <w:rPr>
+        <w:rFonts w:ascii="Symbol" w:hAnsi="Symbol" w:hint="default"/>
+      </w:rPr>
+    </w:lvl>
+    <w:lvl w:ilvl="7" w:tplc="04090003" w:tentative="1">
+      <w:start w:val="1"/>
+      <w:numFmt w:val="bullet"/>
+      <w:lvlText w:val="o"/>
+      <w:lvlJc w:val="left"/>
+      <w:pPr>
+        <w:ind w:left="5760" w:hanging="360"/>
+      </w:pPr>
+      <w:rPr>
+        <w:rFonts w:ascii="Courier New" w:hAnsi="Courier New" w:cs="Courier New" w:hint="default"/>
+      </w:rPr>
+    </w:lvl>
+    <w:lvl w:ilvl="8" w:tplc="04090005" w:tentative="1">
+      <w:start w:val="1"/>
+      <w:numFmt w:val="bullet"/>
+      <w:lvlText w:val=""/>
+      <w:lvlJc w:val="left"/>
+      <w:pPr>
+        <w:ind w:left="6480" w:hanging="360"/>
+      </w:pPr>
+      <w:rPr>
+        <w:rFonts w:ascii="Wingdings" w:hAnsi="Wingdings" w:hint="default"/>
+      </w:rPr>
+    </w:lvl>
+  </w:abstractNum>
   <w:num w:numId="1">
     <w:abstractNumId w:val="1"/>
   </w:num>
@@ -3722,6 +4529,12 @@
   </w:num>
   <w:num w:numId="4">
     <w:abstractNumId w:val="2"/>
+  </w:num>
+  <w:num w:numId="5">
+    <w:abstractNumId w:val="4"/>
+  </w:num>
+  <w:num w:numId="6">
+    <w:abstractNumId w:val="5"/>
   </w:num>
 </w:numbering>
 </file>
@@ -4593,7 +5406,7 @@
 </file>
 
 <file path=customXml/itemProps1.xml><?xml version="1.0" encoding="utf-8"?>
-<ds:datastoreItem xmlns:ds="http://schemas.openxmlformats.org/officeDocument/2006/customXml" ds:itemID="{2D73570E-30D4-4507-BAC2-0928E8E0B8D2}">
+<ds:datastoreItem xmlns:ds="http://schemas.openxmlformats.org/officeDocument/2006/customXml" ds:itemID="{EC26E243-814C-439F-8A67-035F72558FC2}">
   <ds:schemaRefs>
     <ds:schemaRef ds:uri="http://schemas.openxmlformats.org/officeDocument/2006/bibliography"/>
   </ds:schemaRefs>

</xml_diff>